<commit_message>
feat(export): dynamic title for graphs on interdepartemental lands
</commit_message>
<xml_diff>
--- a/diagnostic_word/renderers/template-rapport-complet.docx
+++ b/diagnostic_word/renderers/template-rapport-complet.docx
@@ -13218,15 +13218,60 @@
       <w:r>
         <w:rPr>
           <w:rtl w:val="0"/>
-        </w:rPr>
-        <w:t xml:space="preserve">En </w:t>
-      </w:r>
-      <w:r>
-        <w:rPr>
-          <w:rtl w:val="0"/>
-          <w:lang w:val="fr-FR"/>
-        </w:rPr>
-        <w:t>{{ last_ocsge_millesime }}</w:t>
+          <w:lang w:val="fr-FR"/>
+        </w:rPr>
+        <w:t>{% if is_interdepartemental %}</w:t>
+      </w:r>
+      <w:r>
+        <w:br w:type="textWrapping"/>
+      </w:r>
+      <w:r>
+        <w:rPr>
+          <w:rtl w:val="0"/>
+          <w:lang w:val="fr-FR"/>
+        </w:rPr>
+        <w:t>Au mill</w:t>
+      </w:r>
+      <w:r>
+        <w:rPr>
+          <w:rtl w:val="0"/>
+          <w:lang w:val="fr-FR"/>
+        </w:rPr>
+        <w:t>é</w:t>
+      </w:r>
+      <w:r>
+        <w:rPr>
+          <w:rtl w:val="0"/>
+          <w:lang w:val="fr-FR"/>
+        </w:rPr>
+        <w:t>sime n</w:t>
+      </w:r>
+      <w:r>
+        <w:rPr>
+          <w:rtl w:val="0"/>
+          <w:lang w:val="fr-FR"/>
+        </w:rPr>
+        <w:t>°</w:t>
+      </w:r>
+      <w:r>
+        <w:rPr>
+          <w:rtl w:val="0"/>
+          <w:lang w:val="fr-FR"/>
+        </w:rPr>
+        <w:t xml:space="preserve">{{ </w:t>
+      </w:r>
+      <w:r>
+        <w:rPr>
+          <w:rtl w:val="0"/>
+        </w:rPr>
+        <w:t>last_ocsge_millesime_inde</w:t>
+      </w:r>
+      <w:r>
+        <w:rPr>
+          <w:rtl w:val="0"/>
+          <w:lang w:val="fr-FR"/>
+        </w:rPr>
+        <w:t>x }}</w:t>
       </w:r>
       <w:r>
         <w:rPr>
@@ -13441,6 +13486,294 @@
           <w:rtl w:val="0"/>
           <w:lang w:val="fr-FR"/>
         </w:rPr>
+        <w:t xml:space="preserve"> le mill</w:t>
+      </w:r>
+      <w:r>
+        <w:rPr>
+          <w:rtl w:val="0"/>
+          <w:lang w:val="fr-FR"/>
+        </w:rPr>
+        <w:t>é</w:t>
+      </w:r>
+      <w:r>
+        <w:rPr>
+          <w:rtl w:val="0"/>
+          <w:lang w:val="fr-FR"/>
+        </w:rPr>
+        <w:t>sime n</w:t>
+      </w:r>
+      <w:r>
+        <w:rPr>
+          <w:rtl w:val="0"/>
+          <w:lang w:val="fr-FR"/>
+        </w:rPr>
+        <w:t>°</w:t>
+      </w:r>
+      <w:r>
+        <w:rPr>
+          <w:rtl w:val="0"/>
+          <w:lang w:val="fr-FR"/>
+        </w:rPr>
+        <w:t xml:space="preserve">{{ </w:t>
+      </w:r>
+      <w:r>
+        <w:rPr>
+          <w:rtl w:val="0"/>
+        </w:rPr>
+        <w:t>flux_artif_previous_index</w:t>
+      </w:r>
+      <w:r>
+        <w:rPr>
+          <w:rtl w:val="0"/>
+          <w:lang w:val="fr-FR"/>
+        </w:rPr>
+        <w:t xml:space="preserve"> }}</w:t>
+      </w:r>
+      <w:r>
+        <w:rPr>
+          <w:rtl w:val="0"/>
+        </w:rPr>
+        <w:t>.</w:t>
+      </w:r>
+      <w:r>
+        <w:br w:type="textWrapping"/>
+      </w:r>
+      <w:r>
+        <w:rPr>
+          <w:rtl w:val="0"/>
+          <w:lang w:val="fr-FR"/>
+        </w:rPr>
+        <w:t>{% else %}</w:t>
+      </w:r>
+      <w:r>
+        <w:br w:type="textWrapping"/>
+      </w:r>
+      <w:r>
+        <w:rPr>
+          <w:rtl w:val="0"/>
+        </w:rPr>
+        <w:t xml:space="preserve">En </w:t>
+      </w:r>
+      <w:r>
+        <w:rPr>
+          <w:rtl w:val="0"/>
+          <w:lang w:val="fr-FR"/>
+        </w:rPr>
+        <w:t>{{ last_ocsge_millesime }}</w:t>
+      </w:r>
+      <w:r>
+        <w:rPr>
+          <w:rtl w:val="0"/>
+        </w:rPr>
+        <w:t xml:space="preserve">, sur le territoire de </w:t>
+      </w:r>
+      <w:r>
+        <w:rPr>
+          <w:rtl w:val="0"/>
+          <w:lang w:val="fr-FR"/>
+        </w:rPr>
+        <w:t xml:space="preserve">{{ </w:t>
+      </w:r>
+      <w:r>
+        <w:rPr>
+          <w:rtl w:val="0"/>
+        </w:rPr>
+        <w:t>nom_territoire</w:t>
+      </w:r>
+      <w:r>
+        <w:rPr>
+          <w:rStyle w:val="Aucun"/>
+          <w:outline w:val="0"/>
+          <w:color w:val="cccccc"/>
+          <w:shd w:val="clear" w:color="auto" w:fill="ffffff"/>
+          <w:rtl w:val="0"/>
+          <w:lang w:val="fr-FR"/>
+          <w14:textFill>
+            <w14:solidFill>
+              <w14:srgbClr w14:val="CCCCCC"/>
+            </w14:solidFill>
+          </w14:textFill>
+        </w:rPr>
+        <w:t xml:space="preserve"> }}</w:t>
+      </w:r>
+      <w:r>
+        <w:rPr>
+          <w:rtl w:val="0"/>
+        </w:rPr>
+        <w:t xml:space="preserve">, </w:t>
+      </w:r>
+      <w:r>
+        <w:rPr>
+          <w:rtl w:val="0"/>
+          <w:lang w:val="fr-FR"/>
+        </w:rPr>
+        <w:t>{{ last_surface_artif }}</w:t>
+      </w:r>
+      <w:r>
+        <w:rPr>
+          <w:rtl w:val="0"/>
+        </w:rPr>
+        <w:t xml:space="preserve"> ha </w:t>
+      </w:r>
+      <w:r>
+        <w:rPr>
+          <w:rtl w:val="0"/>
+        </w:rPr>
+        <w:t>é</w:t>
+      </w:r>
+      <w:r>
+        <w:rPr>
+          <w:rtl w:val="0"/>
+        </w:rPr>
+        <w:t>taient artificialis</w:t>
+      </w:r>
+      <w:r>
+        <w:rPr>
+          <w:rtl w:val="0"/>
+        </w:rPr>
+        <w:t>é</w:t>
+      </w:r>
+      <w:r>
+        <w:rPr>
+          <w:rtl w:val="0"/>
+        </w:rPr>
+        <w:t xml:space="preserve">s, ce qui correspond </w:t>
+      </w:r>
+      <w:r>
+        <w:rPr>
+          <w:rtl w:val="0"/>
+        </w:rPr>
+        <w:t xml:space="preserve">à </w:t>
+      </w:r>
+      <w:r>
+        <w:rPr>
+          <w:rtl w:val="0"/>
+          <w:lang w:val="fr-FR"/>
+        </w:rPr>
+        <w:t xml:space="preserve">{{ </w:t>
+      </w:r>
+      <w:r>
+        <w:rPr>
+          <w:rtl w:val="0"/>
+        </w:rPr>
+        <w:t>last_percent_arti</w:t>
+      </w:r>
+      <w:r>
+        <w:rPr>
+          <w:rtl w:val="0"/>
+          <w:lang w:val="fr-FR"/>
+        </w:rPr>
+        <w:t>f }}</w:t>
+      </w:r>
+      <w:r>
+        <w:rPr>
+          <w:rtl w:val="0"/>
+        </w:rPr>
+        <w:t xml:space="preserve">% de </w:t>
+      </w:r>
+      <w:r>
+        <w:rPr>
+          <w:rtl w:val="0"/>
+          <w:lang w:val="fr-FR"/>
+        </w:rPr>
+        <w:t>sa</w:t>
+      </w:r>
+      <w:r>
+        <w:rPr>
+          <w:rtl w:val="0"/>
+        </w:rPr>
+        <w:t xml:space="preserve"> surface totale (</w:t>
+      </w:r>
+      <w:r>
+        <w:rPr>
+          <w:rtl w:val="0"/>
+          <w:lang w:val="fr-FR"/>
+        </w:rPr>
+        <w:t xml:space="preserve">{{ </w:t>
+      </w:r>
+      <w:r>
+        <w:rPr>
+          <w:rtl w:val="0"/>
+        </w:rPr>
+        <w:t>surface_totale</w:t>
+      </w:r>
+      <w:r>
+        <w:rPr>
+          <w:rStyle w:val="Aucun"/>
+          <w:outline w:val="0"/>
+          <w:color w:val="cccccc"/>
+          <w:shd w:val="clear" w:color="auto" w:fill="ffffff"/>
+          <w:rtl w:val="0"/>
+          <w:lang w:val="fr-FR"/>
+          <w14:textFill>
+            <w14:solidFill>
+              <w14:srgbClr w14:val="CCCCCC"/>
+            </w14:solidFill>
+          </w14:textFill>
+        </w:rPr>
+        <w:t xml:space="preserve"> }}</w:t>
+      </w:r>
+      <w:r>
+        <w:rPr>
+          <w:rtl w:val="0"/>
+        </w:rPr>
+        <w:t xml:space="preserve"> ha) du territoire</w:t>
+      </w:r>
+      <w:r>
+        <w:rPr>
+          <w:rtl w:val="0"/>
+          <w:lang w:val="fr-FR"/>
+        </w:rPr>
+        <w:t xml:space="preserve">. </w:t>
+      </w:r>
+      <w:r>
+        <w:rPr>
+          <w:rtl w:val="0"/>
+        </w:rPr>
+        <w:t>La surface artificialis</w:t>
+      </w:r>
+      <w:r>
+        <w:rPr>
+          <w:rtl w:val="0"/>
+        </w:rPr>
+        <w:t>é</w:t>
+      </w:r>
+      <w:r>
+        <w:rPr>
+          <w:rtl w:val="0"/>
+        </w:rPr>
+        <w:t>e a augment</w:t>
+      </w:r>
+      <w:r>
+        <w:rPr>
+          <w:rtl w:val="0"/>
+        </w:rPr>
+        <w:t xml:space="preserve">é </w:t>
+      </w:r>
+      <w:r>
+        <w:rPr>
+          <w:rtl w:val="0"/>
+        </w:rPr>
+        <w:t xml:space="preserve">de </w:t>
+      </w:r>
+      <w:r>
+        <w:rPr>
+          <w:rtl w:val="0"/>
+          <w:lang w:val="fr-FR"/>
+        </w:rPr>
+        <w:t>{{ flux_artif }}</w:t>
+      </w:r>
+      <w:r>
+        <w:rPr>
+          <w:rtl w:val="0"/>
+        </w:rPr>
+        <w:t xml:space="preserve"> ha depuis</w:t>
+      </w:r>
+      <w:r>
+        <w:rPr>
+          <w:rtl w:val="0"/>
+          <w:lang w:val="fr-FR"/>
+        </w:rPr>
         <w:t xml:space="preserve"> {{ flux_artif_previous_year }}</w:t>
       </w:r>
       <w:r>
@@ -13448,6 +13781,16 @@
           <w:rtl w:val="0"/>
         </w:rPr>
         <w:t>.</w:t>
+      </w:r>
+      <w:r>
+        <w:br w:type="textWrapping"/>
+      </w:r>
+      <w:r>
+        <w:rPr>
+          <w:rtl w:val="0"/>
+          <w:lang w:val="fr-FR"/>
+        </w:rPr>
+        <w:t>{% endif %}</w:t>
       </w:r>
     </w:p>
     <w:p>
@@ -13681,8 +14024,9 @@
         <w:tblLayout w:type="fixed"/>
       </w:tblPr>
       <w:tblGrid>
-        <w:gridCol w:w="4950"/>
-        <w:gridCol w:w="4951"/>
+        <w:gridCol w:w="3300"/>
+        <w:gridCol w:w="3300"/>
+        <w:gridCol w:w="3301"/>
       </w:tblGrid>
       <w:tr>
         <w:tblPrEx>
@@ -13693,7 +14037,152 @@
         </w:trPr>
         <w:tc>
           <w:tcPr>
-            <w:tcW w:type="dxa" w:w="4950"/>
+            <w:tcW w:type="dxa" w:w="3300"/>
+            <w:tcBorders>
+              <w:top w:val="single" w:color="bdb2ec" w:sz="4" w:space="0" w:shadow="0" w:frame="0"/>
+              <w:left w:val="single" w:color="bdb2ec" w:sz="6" w:space="0" w:shadow="0" w:frame="0"/>
+              <w:bottom w:val="single" w:color="bdb2ec" w:sz="6" w:space="0" w:shadow="0" w:frame="0"/>
+              <w:right w:val="single" w:color="bdb2ec" w:sz="6" w:space="0" w:shadow="0" w:frame="0"/>
+            </w:tcBorders>
+            <w:shd w:val="clear" w:color="auto" w:fill="e2ddf7"/>
+            <w:tcMar>
+              <w:top w:type="dxa" w:w="80"/>
+              <w:left w:type="dxa" w:w="80"/>
+              <w:bottom w:type="dxa" w:w="80"/>
+              <w:right w:type="dxa" w:w="80"/>
+            </w:tcMar>
+            <w:vAlign w:val="top"/>
+          </w:tcPr>
+          <w:p>
+            <w:pPr>
+              <w:keepNext w:val="0"/>
+              <w:keepLines w:val="0"/>
+              <w:pageBreakBefore w:val="0"/>
+              <w:widowControl w:val="1"/>
+              <w:shd w:val="clear" w:color="auto" w:fill="auto"/>
+              <w:suppressAutoHyphens w:val="0"/>
+              <w:bidi w:val="0"/>
+              <w:spacing w:before="0" w:after="0" w:line="264" w:lineRule="auto"/>
+              <w:ind w:left="0" w:right="0" w:firstLine="0"/>
+              <w:jc w:val="center"/>
+              <w:outlineLvl w:val="9"/>
+              <w:rPr>
+                <w:rtl w:val="0"/>
+              </w:rPr>
+            </w:pPr>
+            <w:r>
+              <w:rPr>
+                <w:rStyle w:val="Aucun"/>
+                <w:rFonts w:ascii="Marianne" w:cs="Arial Unicode MS" w:hAnsi="Marianne" w:eastAsia="Arial Unicode MS"/>
+                <w:b w:val="1"/>
+                <w:bCs w:val="1"/>
+                <w:i w:val="0"/>
+                <w:iCs w:val="0"/>
+                <w:caps w:val="0"/>
+                <w:smallCaps w:val="0"/>
+                <w:strike w:val="0"/>
+                <w:dstrike w:val="0"/>
+                <w:outline w:val="0"/>
+                <w:color w:val="000000"/>
+                <w:spacing w:val="0"/>
+                <w:kern w:val="0"/>
+                <w:position w:val="0"/>
+                <w:sz w:val="14"/>
+                <w:szCs w:val="14"/>
+                <w:u w:val="none" w:color="000000"/>
+                <w:shd w:val="nil" w:color="auto" w:fill="auto"/>
+                <w:vertAlign w:val="baseline"/>
+                <w:rtl w:val="0"/>
+                <w:lang w:val="fr-FR"/>
+                <w14:textOutline w14:w="12700" w14:cap="flat">
+                  <w14:noFill/>
+                  <w14:miter w14:lim="400000"/>
+                </w14:textOutline>
+                <w14:textFill>
+                  <w14:solidFill>
+                    <w14:srgbClr w14:val="000000"/>
+                  </w14:solidFill>
+                </w14:textFill>
+              </w:rPr>
+              <w:t>Mill</w:t>
+            </w:r>
+            <w:r>
+              <w:rPr>
+                <w:rStyle w:val="Aucun"/>
+                <w:rFonts w:ascii="Marianne" w:cs="Arial Unicode MS" w:hAnsi="Marianne" w:eastAsia="Arial Unicode MS" w:hint="default"/>
+                <w:b w:val="1"/>
+                <w:bCs w:val="1"/>
+                <w:i w:val="0"/>
+                <w:iCs w:val="0"/>
+                <w:caps w:val="0"/>
+                <w:smallCaps w:val="0"/>
+                <w:strike w:val="0"/>
+                <w:dstrike w:val="0"/>
+                <w:outline w:val="0"/>
+                <w:color w:val="000000"/>
+                <w:spacing w:val="0"/>
+                <w:kern w:val="0"/>
+                <w:position w:val="0"/>
+                <w:sz w:val="14"/>
+                <w:szCs w:val="14"/>
+                <w:u w:val="none" w:color="000000"/>
+                <w:shd w:val="nil" w:color="auto" w:fill="auto"/>
+                <w:vertAlign w:val="baseline"/>
+                <w:rtl w:val="0"/>
+                <w:lang w:val="fr-FR"/>
+                <w14:textOutline w14:w="12700" w14:cap="flat">
+                  <w14:noFill/>
+                  <w14:miter w14:lim="400000"/>
+                </w14:textOutline>
+                <w14:textFill>
+                  <w14:solidFill>
+                    <w14:srgbClr w14:val="000000"/>
+                  </w14:solidFill>
+                </w14:textFill>
+              </w:rPr>
+              <w:t>é</w:t>
+            </w:r>
+            <w:r>
+              <w:rPr>
+                <w:rStyle w:val="Aucun"/>
+                <w:rFonts w:ascii="Marianne" w:cs="Arial Unicode MS" w:hAnsi="Marianne" w:eastAsia="Arial Unicode MS"/>
+                <w:b w:val="1"/>
+                <w:bCs w:val="1"/>
+                <w:i w:val="0"/>
+                <w:iCs w:val="0"/>
+                <w:caps w:val="0"/>
+                <w:smallCaps w:val="0"/>
+                <w:strike w:val="0"/>
+                <w:dstrike w:val="0"/>
+                <w:outline w:val="0"/>
+                <w:color w:val="000000"/>
+                <w:spacing w:val="0"/>
+                <w:kern w:val="0"/>
+                <w:position w:val="0"/>
+                <w:sz w:val="14"/>
+                <w:szCs w:val="14"/>
+                <w:u w:val="none" w:color="000000"/>
+                <w:shd w:val="nil" w:color="auto" w:fill="auto"/>
+                <w:vertAlign w:val="baseline"/>
+                <w:rtl w:val="0"/>
+                <w:lang w:val="fr-FR"/>
+                <w14:textOutline w14:w="12700" w14:cap="flat">
+                  <w14:noFill/>
+                  <w14:miter w14:lim="400000"/>
+                </w14:textOutline>
+                <w14:textFill>
+                  <w14:solidFill>
+                    <w14:srgbClr w14:val="000000"/>
+                  </w14:solidFill>
+                </w14:textFill>
+              </w:rPr>
+              <w:t>sime</w:t>
+            </w:r>
+          </w:p>
+        </w:tc>
+        <w:tc>
+          <w:tcPr>
+            <w:tcW w:type="dxa" w:w="3300"/>
             <w:tcBorders>
               <w:top w:val="single" w:color="bdb2ec" w:sz="4" w:space="0" w:shadow="0" w:frame="0"/>
               <w:left w:val="single" w:color="bdb2ec" w:sz="6" w:space="0" w:shadow="0" w:frame="0"/>
@@ -13761,7 +14250,7 @@
         </w:tc>
         <w:tc>
           <w:tcPr>
-            <w:tcW w:type="dxa" w:w="4950"/>
+            <w:tcW w:type="dxa" w:w="3300"/>
             <w:tcBorders>
               <w:top w:val="single" w:color="bdb2ec" w:sz="4" w:space="0" w:shadow="0" w:frame="0"/>
               <w:left w:val="single" w:color="bdb2ec" w:sz="6" w:space="0" w:shadow="0" w:frame="0"/>
@@ -13847,7 +14336,7 @@
         <w:tc>
           <w:tcPr>
             <w:tcW w:type="dxa" w:w="9901"/>
-            <w:gridSpan w:val="2"/>
+            <w:gridSpan w:val="3"/>
             <w:tcBorders>
               <w:top w:val="single" w:color="bdb2ec" w:sz="6" w:space="0" w:shadow="0" w:frame="0"/>
               <w:left w:val="single" w:color="bdb2ec" w:sz="4" w:space="0" w:shadow="0" w:frame="0"/>
@@ -13915,7 +14404,7 @@
         </w:trPr>
         <w:tc>
           <w:tcPr>
-            <w:tcW w:type="dxa" w:w="4950"/>
+            <w:tcW w:type="dxa" w:w="3300"/>
             <w:tcBorders>
               <w:top w:val="single" w:color="bdb2ec" w:sz="4" w:space="0" w:shadow="0" w:frame="0"/>
               <w:left w:val="single" w:color="bdb2ec" w:sz="4" w:space="0" w:shadow="0" w:frame="0"/>
@@ -13980,13 +14469,220 @@
                   </w14:solidFill>
                 </w14:textFill>
               </w:rPr>
-              <w:t>{{ millesime.year }}</w:t>
+              <w:t>Mill</w:t>
+            </w:r>
+            <w:r>
+              <w:rPr>
+                <w:rFonts w:ascii="Marianne" w:cs="Arial Unicode MS" w:hAnsi="Marianne" w:eastAsia="Arial Unicode MS" w:hint="default"/>
+                <w:b w:val="0"/>
+                <w:bCs w:val="0"/>
+                <w:i w:val="0"/>
+                <w:iCs w:val="0"/>
+                <w:caps w:val="0"/>
+                <w:smallCaps w:val="0"/>
+                <w:strike w:val="0"/>
+                <w:dstrike w:val="0"/>
+                <w:outline w:val="0"/>
+                <w:color w:val="000000"/>
+                <w:spacing w:val="0"/>
+                <w:kern w:val="0"/>
+                <w:position w:val="0"/>
+                <w:sz w:val="16"/>
+                <w:szCs w:val="16"/>
+                <w:u w:val="none" w:color="000000"/>
+                <w:shd w:val="nil" w:color="auto" w:fill="auto"/>
+                <w:vertAlign w:val="baseline"/>
+                <w:rtl w:val="0"/>
+                <w14:textOutline w14:w="12700" w14:cap="flat">
+                  <w14:noFill/>
+                  <w14:miter w14:lim="400000"/>
+                </w14:textOutline>
+                <w14:textFill>
+                  <w14:solidFill>
+                    <w14:srgbClr w14:val="000000"/>
+                  </w14:solidFill>
+                </w14:textFill>
+              </w:rPr>
+              <w:t>é</w:t>
+            </w:r>
+            <w:r>
+              <w:rPr>
+                <w:rFonts w:ascii="Marianne" w:cs="Arial Unicode MS" w:hAnsi="Marianne" w:eastAsia="Arial Unicode MS"/>
+                <w:b w:val="0"/>
+                <w:bCs w:val="0"/>
+                <w:i w:val="0"/>
+                <w:iCs w:val="0"/>
+                <w:caps w:val="0"/>
+                <w:smallCaps w:val="0"/>
+                <w:strike w:val="0"/>
+                <w:dstrike w:val="0"/>
+                <w:outline w:val="0"/>
+                <w:color w:val="000000"/>
+                <w:spacing w:val="0"/>
+                <w:kern w:val="0"/>
+                <w:position w:val="0"/>
+                <w:sz w:val="16"/>
+                <w:szCs w:val="16"/>
+                <w:u w:val="none" w:color="000000"/>
+                <w:shd w:val="nil" w:color="auto" w:fill="auto"/>
+                <w:vertAlign w:val="baseline"/>
+                <w:rtl w:val="0"/>
+                <w14:textOutline w14:w="12700" w14:cap="flat">
+                  <w14:noFill/>
+                  <w14:miter w14:lim="400000"/>
+                </w14:textOutline>
+                <w14:textFill>
+                  <w14:solidFill>
+                    <w14:srgbClr w14:val="000000"/>
+                  </w14:solidFill>
+                </w14:textFill>
+              </w:rPr>
+              <w:t>sime N</w:t>
+            </w:r>
+            <w:r>
+              <w:rPr>
+                <w:rFonts w:ascii="Marianne" w:cs="Arial Unicode MS" w:hAnsi="Marianne" w:eastAsia="Arial Unicode MS" w:hint="default"/>
+                <w:b w:val="0"/>
+                <w:bCs w:val="0"/>
+                <w:i w:val="0"/>
+                <w:iCs w:val="0"/>
+                <w:caps w:val="0"/>
+                <w:smallCaps w:val="0"/>
+                <w:strike w:val="0"/>
+                <w:dstrike w:val="0"/>
+                <w:outline w:val="0"/>
+                <w:color w:val="000000"/>
+                <w:spacing w:val="0"/>
+                <w:kern w:val="0"/>
+                <w:position w:val="0"/>
+                <w:sz w:val="16"/>
+                <w:szCs w:val="16"/>
+                <w:u w:val="none" w:color="000000"/>
+                <w:shd w:val="nil" w:color="auto" w:fill="auto"/>
+                <w:vertAlign w:val="baseline"/>
+                <w:rtl w:val="0"/>
+                <w14:textOutline w14:w="12700" w14:cap="flat">
+                  <w14:noFill/>
+                  <w14:miter w14:lim="400000"/>
+                </w14:textOutline>
+                <w14:textFill>
+                  <w14:solidFill>
+                    <w14:srgbClr w14:val="000000"/>
+                  </w14:solidFill>
+                </w14:textFill>
+              </w:rPr>
+              <w:t>°</w:t>
+            </w:r>
+            <w:r>
+              <w:rPr>
+                <w:rFonts w:ascii="Marianne" w:cs="Arial Unicode MS" w:hAnsi="Marianne" w:eastAsia="Arial Unicode MS"/>
+                <w:b w:val="0"/>
+                <w:bCs w:val="0"/>
+                <w:i w:val="0"/>
+                <w:iCs w:val="0"/>
+                <w:caps w:val="0"/>
+                <w:smallCaps w:val="0"/>
+                <w:strike w:val="0"/>
+                <w:dstrike w:val="0"/>
+                <w:outline w:val="0"/>
+                <w:color w:val="000000"/>
+                <w:spacing w:val="0"/>
+                <w:kern w:val="0"/>
+                <w:position w:val="0"/>
+                <w:sz w:val="16"/>
+                <w:szCs w:val="16"/>
+                <w:u w:val="none" w:color="000000"/>
+                <w:shd w:val="nil" w:color="auto" w:fill="auto"/>
+                <w:vertAlign w:val="baseline"/>
+                <w:rtl w:val="0"/>
+                <w14:textOutline w14:w="12700" w14:cap="flat">
+                  <w14:noFill/>
+                  <w14:miter w14:lim="400000"/>
+                </w14:textOutline>
+                <w14:textFill>
+                  <w14:solidFill>
+                    <w14:srgbClr w14:val="000000"/>
+                  </w14:solidFill>
+                </w14:textFill>
+              </w:rPr>
+              <w:t>{{ millesime.index }}</w:t>
             </w:r>
           </w:p>
         </w:tc>
         <w:tc>
           <w:tcPr>
-            <w:tcW w:type="dxa" w:w="4950"/>
+            <w:tcW w:type="dxa" w:w="3300"/>
+            <w:tcBorders>
+              <w:top w:val="single" w:color="bdb2ec" w:sz="4" w:space="0" w:shadow="0" w:frame="0"/>
+              <w:left w:val="single" w:color="bdb2ec" w:sz="4" w:space="0" w:shadow="0" w:frame="0"/>
+              <w:bottom w:val="single" w:color="bdb2ec" w:sz="4" w:space="0" w:shadow="0" w:frame="0"/>
+              <w:right w:val="single" w:color="bdb2ec" w:sz="4" w:space="0" w:shadow="0" w:frame="0"/>
+            </w:tcBorders>
+            <w:shd w:val="clear" w:color="auto" w:fill="auto"/>
+            <w:tcMar>
+              <w:top w:type="dxa" w:w="80"/>
+              <w:left w:type="dxa" w:w="80"/>
+              <w:bottom w:type="dxa" w:w="80"/>
+              <w:right w:type="dxa" w:w="80"/>
+            </w:tcMar>
+            <w:vAlign w:val="center"/>
+          </w:tcPr>
+          <w:p>
+            <w:pPr>
+              <w:keepNext w:val="0"/>
+              <w:keepLines w:val="0"/>
+              <w:pageBreakBefore w:val="0"/>
+              <w:widowControl w:val="1"/>
+              <w:shd w:val="clear" w:color="auto" w:fill="auto"/>
+              <w:suppressAutoHyphens w:val="0"/>
+              <w:bidi w:val="0"/>
+              <w:spacing w:before="0" w:after="0" w:line="276" w:lineRule="auto"/>
+              <w:ind w:left="0" w:right="0" w:firstLine="0"/>
+              <w:jc w:val="right"/>
+              <w:outlineLvl w:val="9"/>
+              <w:rPr>
+                <w:rtl w:val="0"/>
+              </w:rPr>
+            </w:pPr>
+            <w:r>
+              <w:rPr>
+                <w:rFonts w:ascii="Marianne" w:cs="Arial Unicode MS" w:hAnsi="Marianne" w:eastAsia="Arial Unicode MS"/>
+                <w:b w:val="0"/>
+                <w:bCs w:val="0"/>
+                <w:i w:val="0"/>
+                <w:iCs w:val="0"/>
+                <w:caps w:val="0"/>
+                <w:smallCaps w:val="0"/>
+                <w:strike w:val="0"/>
+                <w:dstrike w:val="0"/>
+                <w:outline w:val="0"/>
+                <w:color w:val="000000"/>
+                <w:spacing w:val="0"/>
+                <w:kern w:val="0"/>
+                <w:position w:val="0"/>
+                <w:sz w:val="16"/>
+                <w:szCs w:val="16"/>
+                <w:u w:val="none" w:color="000000"/>
+                <w:shd w:val="nil" w:color="auto" w:fill="auto"/>
+                <w:vertAlign w:val="baseline"/>
+                <w:rtl w:val="0"/>
+                <w14:textOutline w14:w="12700" w14:cap="flat">
+                  <w14:noFill/>
+                  <w14:miter w14:lim="400000"/>
+                </w14:textOutline>
+                <w14:textFill>
+                  <w14:solidFill>
+                    <w14:srgbClr w14:val="000000"/>
+                  </w14:solidFill>
+                </w14:textFill>
+              </w:rPr>
+              <w:t>{{ millesime.year }}</w:t>
+            </w:r>
+          </w:p>
+        </w:tc>
+        <w:tc>
+          <w:tcPr>
+            <w:tcW w:type="dxa" w:w="3300"/>
             <w:tcBorders>
               <w:top w:val="single" w:color="bdb2ec" w:sz="4" w:space="0" w:shadow="0" w:frame="0"/>
               <w:left w:val="single" w:color="bdb2ec" w:sz="4" w:space="0" w:shadow="0" w:frame="0"/>
@@ -14031,7 +14727,7 @@
         <w:tc>
           <w:tcPr>
             <w:tcW w:type="dxa" w:w="9901"/>
-            <w:gridSpan w:val="2"/>
+            <w:gridSpan w:val="3"/>
             <w:tcBorders>
               <w:top w:val="single" w:color="bdb2ec" w:sz="4" w:space="0" w:shadow="0" w:frame="0"/>
               <w:left w:val="nil"/>

</xml_diff>

<commit_message>
fix(conso): export now show conso from childs
</commit_message>
<xml_diff>
--- a/diagnostic_word/renderers/template-rapport-complet.docx
+++ b/diagnostic_word/renderers/template-rapport-complet.docx
@@ -561,8 +561,8 @@
                               <wps:cNvSpPr/>
                               <wps:spPr>
                                 <a:xfrm>
-                                  <a:off x="98638" y="50801"/>
-                                  <a:ext cx="31327" cy="127002"/>
+                                  <a:off x="98639" y="50801"/>
+                                  <a:ext cx="31326" cy="127002"/>
                                 </a:xfrm>
                                 <a:custGeom>
                                   <a:avLst/>
@@ -3409,8 +3409,8 @@
                               <wps:cNvSpPr/>
                               <wps:spPr>
                                 <a:xfrm>
-                                  <a:off x="98638" y="50801"/>
-                                  <a:ext cx="31327" cy="127002"/>
+                                  <a:off x="98639" y="50801"/>
+                                  <a:ext cx="31326" cy="127002"/>
                                 </a:xfrm>
                                 <a:custGeom>
                                   <a:avLst/>
@@ -6596,7 +6596,7 @@
       </w:r>
       <w:r>
         <w:rPr>
-          <w:rStyle w:val="Aucun A"/>
+          <w:rStyle w:val="Aucun"/>
           <w:rtl w:val="0"/>
           <w:lang w:val="es-ES_tradnl"/>
         </w:rPr>
@@ -6614,7 +6614,7 @@
       </w:r>
       <w:r>
         <w:rPr>
-          <w:rStyle w:val="Aucun A"/>
+          <w:rStyle w:val="Aucun"/>
           <w:rtl w:val="0"/>
           <w:lang w:val="es-ES_tradnl"/>
         </w:rPr>
@@ -6666,7 +6666,7 @@
       </w:r>
       <w:r>
         <w:rPr>
-          <w:rStyle w:val="Aucun A"/>
+          <w:rStyle w:val="Aucun"/>
           <w:rtl w:val="0"/>
           <w:lang w:val="es-ES_tradnl"/>
         </w:rPr>
@@ -7215,569 +7215,9 @@
         </w:rPr>
         <w:t>{% if not is_commune %}</w:t>
       </w:r>
-    </w:p>
-    <w:p>
-      <w:pPr>
-        <w:pStyle w:val="heading 2"/>
-      </w:pPr>
-      <w:r>
-        <w:rPr>
-          <w:rStyle w:val="Aucun"/>
-          <w:rtl w:val="0"/>
-          <w:lang w:val="fr-FR"/>
-        </w:rPr>
-        <w:t>D</w:t>
-      </w:r>
-      <w:r>
-        <w:rPr>
-          <w:rStyle w:val="Aucun"/>
-          <w:rtl w:val="0"/>
-          <w:lang w:val="fr-FR"/>
-        </w:rPr>
-        <w:t>é</w:t>
-      </w:r>
-      <w:r>
-        <w:rPr>
-          <w:rStyle w:val="Aucun"/>
-          <w:rtl w:val="0"/>
-          <w:lang w:val="fr-FR"/>
-        </w:rPr>
-        <w:t>tail de la consommation annuelle par {{ level_label }} (en ha)</w:t>
-      </w:r>
-    </w:p>
-    <w:tbl>
-      <w:tblPr>
-        <w:tblW w:w="10019" w:type="dxa"/>
-        <w:jc w:val="left"/>
-        <w:tblInd w:w="216" w:type="dxa"/>
-        <w:tblBorders>
-          <w:top w:val="single" w:color="ffffff" w:sz="8" w:space="0" w:shadow="0" w:frame="0"/>
-          <w:left w:val="single" w:color="ffffff" w:sz="8" w:space="0" w:shadow="0" w:frame="0"/>
-          <w:bottom w:val="single" w:color="ffffff" w:sz="8" w:space="0" w:shadow="0" w:frame="0"/>
-          <w:right w:val="single" w:color="ffffff" w:sz="8" w:space="0" w:shadow="0" w:frame="0"/>
-          <w:insideH w:val="single" w:color="ffffff" w:sz="8" w:space="0" w:shadow="0" w:frame="0"/>
-          <w:insideV w:val="single" w:color="ffffff" w:sz="8" w:space="0" w:shadow="0" w:frame="0"/>
-        </w:tblBorders>
-        <w:shd w:val="clear" w:color="auto" w:fill="d3cfef"/>
-        <w:tblLayout w:type="fixed"/>
-      </w:tblPr>
-      <w:tblGrid>
-        <w:gridCol w:w="2625"/>
-        <w:gridCol w:w="2464"/>
-        <w:gridCol w:w="2465"/>
-        <w:gridCol w:w="2465"/>
-      </w:tblGrid>
-      <w:tr>
-        <w:tblPrEx>
-          <w:shd w:val="clear" w:color="auto" w:fill="d3cfef"/>
-        </w:tblPrEx>
-        <w:trPr>
-          <w:trHeight w:val="433" w:hRule="atLeast"/>
-        </w:trPr>
-        <w:tc>
-          <w:tcPr>
-            <w:tcW w:type="dxa" w:w="2625"/>
-            <w:tcBorders>
-              <w:top w:val="single" w:color="bdb2ec" w:sz="4" w:space="0" w:shadow="0" w:frame="0"/>
-              <w:left w:val="single" w:color="bdb2ec" w:sz="4" w:space="0" w:shadow="0" w:frame="0"/>
-              <w:bottom w:val="single" w:color="bdb2ec" w:sz="6" w:space="0" w:shadow="0" w:frame="0"/>
-              <w:right w:val="single" w:color="bdb2ec" w:sz="6" w:space="0" w:shadow="0" w:frame="0"/>
-            </w:tcBorders>
-            <w:shd w:val="clear" w:color="auto" w:fill="e2ddf7"/>
-            <w:tcMar>
-              <w:top w:type="dxa" w:w="80"/>
-              <w:left w:type="dxa" w:w="80"/>
-              <w:bottom w:type="dxa" w:w="80"/>
-              <w:right w:type="dxa" w:w="80"/>
-            </w:tcMar>
-            <w:vAlign w:val="top"/>
-          </w:tcPr>
-          <w:p/>
-        </w:tc>
-        <w:tc>
-          <w:tcPr>
-            <w:tcW w:type="dxa" w:w="2464"/>
-            <w:tcBorders>
-              <w:top w:val="single" w:color="bdb2ec" w:sz="4" w:space="0" w:shadow="0" w:frame="0"/>
-              <w:left w:val="single" w:color="bdb2ec" w:sz="6" w:space="0" w:shadow="0" w:frame="0"/>
-              <w:bottom w:val="single" w:color="bdb2ec" w:sz="6" w:space="0" w:shadow="0" w:frame="0"/>
-              <w:right w:val="single" w:color="bdb2ec" w:sz="6" w:space="0" w:shadow="0" w:frame="0"/>
-            </w:tcBorders>
-            <w:shd w:val="clear" w:color="auto" w:fill="e2ddf7"/>
-            <w:tcMar>
-              <w:top w:type="dxa" w:w="80"/>
-              <w:left w:type="dxa" w:w="80"/>
-              <w:bottom w:type="dxa" w:w="80"/>
-              <w:right w:type="dxa" w:w="80"/>
-            </w:tcMar>
-            <w:vAlign w:val="top"/>
-          </w:tcPr>
-          <w:p>
-            <w:pPr>
-              <w:pStyle w:val="Corps B"/>
-              <w:spacing w:line="264" w:lineRule="auto"/>
-              <w:jc w:val="right"/>
-            </w:pPr>
-            <w:r>
-              <w:rPr>
-                <w:rStyle w:val="Aucun"/>
-                <w:rFonts w:ascii="Marianne" w:hAnsi="Marianne"/>
-                <w:b w:val="1"/>
-                <w:bCs w:val="1"/>
-                <w:sz w:val="14"/>
-                <w:szCs w:val="14"/>
-                <w:shd w:val="nil" w:color="auto" w:fill="auto"/>
-                <w:rtl w:val="0"/>
-                <w:lang w:val="en-US"/>
-              </w:rPr>
-              <w:t>{%tc for item in table_headers_years</w:t>
-            </w:r>
-            <w:r>
-              <w:rPr>
-                <w:rStyle w:val="Aucun"/>
-                <w:rFonts w:ascii="Marianne" w:hAnsi="Marianne"/>
-                <w:b w:val="1"/>
-                <w:bCs w:val="1"/>
-                <w:sz w:val="14"/>
-                <w:szCs w:val="14"/>
-                <w:shd w:val="nil" w:color="auto" w:fill="auto"/>
-                <w:rtl w:val="0"/>
-                <w:lang w:val="fr-FR"/>
-              </w:rPr>
-              <w:t xml:space="preserve"> </w:t>
-            </w:r>
-            <w:r>
-              <w:rPr>
-                <w:rStyle w:val="Aucun"/>
-                <w:rFonts w:ascii="Marianne" w:hAnsi="Marianne"/>
-                <w:b w:val="1"/>
-                <w:bCs w:val="1"/>
-                <w:sz w:val="14"/>
-                <w:szCs w:val="14"/>
-                <w:shd w:val="nil" w:color="auto" w:fill="auto"/>
-                <w:rtl w:val="0"/>
-                <w:lang w:val="es-ES_tradnl"/>
-              </w:rPr>
-              <w:t>%}</w:t>
-            </w:r>
-          </w:p>
-        </w:tc>
-        <w:tc>
-          <w:tcPr>
-            <w:tcW w:type="dxa" w:w="2465"/>
-            <w:tcBorders>
-              <w:top w:val="single" w:color="bdb2ec" w:sz="4" w:space="0" w:shadow="0" w:frame="0"/>
-              <w:left w:val="single" w:color="bdb2ec" w:sz="6" w:space="0" w:shadow="0" w:frame="0"/>
-              <w:bottom w:val="single" w:color="bdb2ec" w:sz="6" w:space="0" w:shadow="0" w:frame="0"/>
-              <w:right w:val="single" w:color="bdb2ec" w:sz="6" w:space="0" w:shadow="0" w:frame="0"/>
-            </w:tcBorders>
-            <w:shd w:val="clear" w:color="auto" w:fill="e2ddf7"/>
-            <w:tcMar>
-              <w:top w:type="dxa" w:w="80"/>
-              <w:left w:type="dxa" w:w="80"/>
-              <w:bottom w:type="dxa" w:w="80"/>
-              <w:right w:type="dxa" w:w="80"/>
-            </w:tcMar>
-            <w:vAlign w:val="top"/>
-          </w:tcPr>
-          <w:p>
-            <w:pPr>
-              <w:pStyle w:val="Corps B"/>
-              <w:spacing w:line="264" w:lineRule="auto"/>
-              <w:jc w:val="right"/>
-            </w:pPr>
-            <w:r>
-              <w:rPr>
-                <w:rStyle w:val="Aucun"/>
-                <w:rFonts w:ascii="Marianne" w:hAnsi="Marianne"/>
-                <w:b w:val="1"/>
-                <w:bCs w:val="1"/>
-                <w:sz w:val="14"/>
-                <w:szCs w:val="14"/>
-                <w:shd w:val="nil" w:color="auto" w:fill="auto"/>
-                <w:rtl w:val="0"/>
-                <w:lang w:val="fr-FR"/>
-              </w:rPr>
-              <w:t>{{ item }}</w:t>
-            </w:r>
-          </w:p>
-        </w:tc>
-        <w:tc>
-          <w:tcPr>
-            <w:tcW w:type="dxa" w:w="2465"/>
-            <w:tcBorders>
-              <w:top w:val="single" w:color="bdb2ec" w:sz="4" w:space="0" w:shadow="0" w:frame="0"/>
-              <w:left w:val="single" w:color="bdb2ec" w:sz="6" w:space="0" w:shadow="0" w:frame="0"/>
-              <w:bottom w:val="single" w:color="bdb2ec" w:sz="6" w:space="0" w:shadow="0" w:frame="0"/>
-              <w:right w:val="single" w:color="bdb2ec" w:sz="4" w:space="0" w:shadow="0" w:frame="0"/>
-            </w:tcBorders>
-            <w:shd w:val="clear" w:color="auto" w:fill="e2ddf7"/>
-            <w:tcMar>
-              <w:top w:type="dxa" w:w="80"/>
-              <w:left w:type="dxa" w:w="80"/>
-              <w:bottom w:type="dxa" w:w="80"/>
-              <w:right w:type="dxa" w:w="80"/>
-            </w:tcMar>
-            <w:vAlign w:val="top"/>
-          </w:tcPr>
-          <w:p>
-            <w:pPr>
-              <w:pStyle w:val="Corps B"/>
-              <w:spacing w:line="264" w:lineRule="auto"/>
-              <w:jc w:val="right"/>
-            </w:pPr>
-            <w:r>
-              <w:rPr>
-                <w:rStyle w:val="Aucun"/>
-                <w:rFonts w:ascii="Marianne" w:hAnsi="Marianne"/>
-                <w:b w:val="1"/>
-                <w:bCs w:val="1"/>
-                <w:sz w:val="14"/>
-                <w:szCs w:val="14"/>
-                <w:shd w:val="nil" w:color="auto" w:fill="auto"/>
-                <w:rtl w:val="0"/>
-                <w:lang w:val="en-US"/>
-              </w:rPr>
-              <w:t>{%tc endfor %}</w:t>
-            </w:r>
-          </w:p>
-        </w:tc>
-      </w:tr>
-      <w:tr>
-        <w:tblPrEx>
-          <w:shd w:val="clear" w:color="auto" w:fill="d3cfef"/>
-        </w:tblPrEx>
-        <w:trPr>
-          <w:trHeight w:val="213" w:hRule="atLeast"/>
-        </w:trPr>
-        <w:tc>
-          <w:tcPr>
-            <w:tcW w:type="dxa" w:w="10019"/>
-            <w:gridSpan w:val="4"/>
-            <w:tcBorders>
-              <w:top w:val="single" w:color="bdb2ec" w:sz="6" w:space="0" w:shadow="0" w:frame="0"/>
-              <w:left w:val="single" w:color="bdb2ec" w:sz="4" w:space="0" w:shadow="0" w:frame="0"/>
-              <w:bottom w:val="single" w:color="bdb2ec" w:sz="4" w:space="0" w:shadow="0" w:frame="0"/>
-              <w:right w:val="single" w:color="bdb2ec" w:sz="4" w:space="0" w:shadow="0" w:frame="0"/>
-            </w:tcBorders>
-            <w:shd w:val="clear" w:color="auto" w:fill="auto"/>
-            <w:tcMar>
-              <w:top w:type="dxa" w:w="80"/>
-              <w:left w:type="dxa" w:w="80"/>
-              <w:bottom w:type="dxa" w:w="80"/>
-              <w:right w:type="dxa" w:w="80"/>
-            </w:tcMar>
-            <w:vAlign w:val="top"/>
-          </w:tcPr>
-          <w:p>
-            <w:pPr>
-              <w:pStyle w:val="Corps C"/>
-              <w:spacing w:line="276" w:lineRule="auto"/>
-              <w:jc w:val="both"/>
-            </w:pPr>
-            <w:r>
-              <w:rPr>
-                <w:rStyle w:val="Aucun"/>
-                <w:rFonts w:ascii="Marianne" w:hAnsi="Marianne"/>
-                <w:sz w:val="14"/>
-                <w:szCs w:val="14"/>
-                <w:shd w:val="nil" w:color="auto" w:fill="auto"/>
-                <w:rtl w:val="0"/>
-                <w:lang w:val="en-US"/>
-              </w:rPr>
-              <w:t>{%tr for city_name, data in communes_data_table.items() %}</w:t>
-            </w:r>
-          </w:p>
-        </w:tc>
-      </w:tr>
-      <w:tr>
-        <w:tblPrEx>
-          <w:shd w:val="clear" w:color="auto" w:fill="d3cfef"/>
-        </w:tblPrEx>
-        <w:trPr>
-          <w:trHeight w:val="440" w:hRule="atLeast"/>
-        </w:trPr>
-        <w:tc>
-          <w:tcPr>
-            <w:tcW w:type="dxa" w:w="2625"/>
-            <w:tcBorders>
-              <w:top w:val="single" w:color="bdb2ec" w:sz="4" w:space="0" w:shadow="0" w:frame="0"/>
-              <w:left w:val="single" w:color="bdb2ec" w:sz="4" w:space="0" w:shadow="0" w:frame="0"/>
-              <w:bottom w:val="single" w:color="bdb2ec" w:sz="4" w:space="0" w:shadow="0" w:frame="0"/>
-              <w:right w:val="single" w:color="bdb2ec" w:sz="4" w:space="0" w:shadow="0" w:frame="0"/>
-            </w:tcBorders>
-            <w:shd w:val="clear" w:color="auto" w:fill="auto"/>
-            <w:tcMar>
-              <w:top w:type="dxa" w:w="80"/>
-              <w:left w:type="dxa" w:w="80"/>
-              <w:bottom w:type="dxa" w:w="80"/>
-              <w:right w:type="dxa" w:w="80"/>
-            </w:tcMar>
-            <w:vAlign w:val="center"/>
-          </w:tcPr>
-          <w:p>
-            <w:pPr>
-              <w:pStyle w:val="Corps C"/>
-              <w:spacing w:line="276" w:lineRule="auto"/>
-            </w:pPr>
-            <w:r>
-              <w:rPr>
-                <w:rStyle w:val="Aucun"/>
-                <w:rFonts w:ascii="Marianne" w:hAnsi="Marianne"/>
-                <w:b w:val="1"/>
-                <w:bCs w:val="1"/>
-                <w:sz w:val="14"/>
-                <w:szCs w:val="14"/>
-                <w:shd w:val="nil" w:color="auto" w:fill="auto"/>
-                <w:rtl w:val="0"/>
-                <w:lang w:val="fr-FR"/>
-              </w:rPr>
-              <w:t>{{ city_name }}</w:t>
-            </w:r>
-          </w:p>
-        </w:tc>
-        <w:tc>
-          <w:tcPr>
-            <w:tcW w:type="dxa" w:w="2464"/>
-            <w:tcBorders>
-              <w:top w:val="single" w:color="bdb2ec" w:sz="4" w:space="0" w:shadow="0" w:frame="0"/>
-              <w:left w:val="single" w:color="bdb2ec" w:sz="4" w:space="0" w:shadow="0" w:frame="0"/>
-              <w:bottom w:val="single" w:color="bdb2ec" w:sz="4" w:space="0" w:shadow="0" w:frame="0"/>
-              <w:right w:val="single" w:color="bdb2ec" w:sz="4" w:space="0" w:shadow="0" w:frame="0"/>
-            </w:tcBorders>
-            <w:shd w:val="clear" w:color="auto" w:fill="auto"/>
-            <w:tcMar>
-              <w:top w:type="dxa" w:w="80"/>
-              <w:left w:type="dxa" w:w="80"/>
-              <w:bottom w:type="dxa" w:w="80"/>
-              <w:right w:type="dxa" w:w="80"/>
-            </w:tcMar>
-            <w:vAlign w:val="center"/>
-          </w:tcPr>
-          <w:p>
-            <w:pPr>
-              <w:pStyle w:val="Corps C"/>
-              <w:spacing w:line="276" w:lineRule="auto"/>
-              <w:jc w:val="right"/>
-            </w:pPr>
-            <w:r>
-              <w:rPr>
-                <w:rStyle w:val="Aucun"/>
-                <w:rFonts w:ascii="Marianne" w:hAnsi="Marianne"/>
-                <w:sz w:val="14"/>
-                <w:szCs w:val="14"/>
-                <w:shd w:val="nil" w:color="auto" w:fill="auto"/>
-                <w:rtl w:val="0"/>
-                <w:lang w:val="en-US"/>
-              </w:rPr>
-              <w:t>{%tc for year, val in data.items() %}</w:t>
-            </w:r>
-          </w:p>
-        </w:tc>
-        <w:tc>
-          <w:tcPr>
-            <w:tcW w:type="dxa" w:w="2465"/>
-            <w:tcBorders>
-              <w:top w:val="single" w:color="bdb2ec" w:sz="4" w:space="0" w:shadow="0" w:frame="0"/>
-              <w:left w:val="single" w:color="bdb2ec" w:sz="4" w:space="0" w:shadow="0" w:frame="0"/>
-              <w:bottom w:val="single" w:color="bdb2ec" w:sz="4" w:space="0" w:shadow="0" w:frame="0"/>
-              <w:right w:val="single" w:color="bdb2ec" w:sz="4" w:space="0" w:shadow="0" w:frame="0"/>
-            </w:tcBorders>
-            <w:shd w:val="clear" w:color="auto" w:fill="auto"/>
-            <w:tcMar>
-              <w:top w:type="dxa" w:w="80"/>
-              <w:left w:type="dxa" w:w="80"/>
-              <w:bottom w:type="dxa" w:w="80"/>
-              <w:right w:type="dxa" w:w="80"/>
-            </w:tcMar>
-            <w:vAlign w:val="center"/>
-          </w:tcPr>
-          <w:p>
-            <w:pPr>
-              <w:pStyle w:val="Corps C"/>
-              <w:spacing w:line="276" w:lineRule="auto"/>
-              <w:jc w:val="right"/>
-            </w:pPr>
-            <w:r>
-              <w:rPr>
-                <w:rStyle w:val="Aucun"/>
-                <w:rFonts w:ascii="Marianne" w:hAnsi="Marianne"/>
-                <w:sz w:val="14"/>
-                <w:szCs w:val="14"/>
-                <w:shd w:val="nil" w:color="auto" w:fill="auto"/>
-                <w:rtl w:val="0"/>
-                <w:lang w:val="fr-FR"/>
-              </w:rPr>
-              <w:t xml:space="preserve">{{ </w:t>
-            </w:r>
-            <w:r>
-              <w:rPr>
-                <w:rStyle w:val="Aucun"/>
-                <w:rFonts w:ascii="Marianne" w:hAnsi="Marianne" w:hint="default"/>
-                <w:sz w:val="14"/>
-                <w:szCs w:val="14"/>
-                <w:shd w:val="nil" w:color="auto" w:fill="auto"/>
-                <w:rtl w:val="0"/>
-                <w:lang w:val="fr-FR"/>
-              </w:rPr>
-              <w:t>‘</w:t>
-            </w:r>
-            <w:r>
-              <w:rPr>
-                <w:rStyle w:val="Aucun"/>
-                <w:rFonts w:ascii="Marianne" w:hAnsi="Marianne"/>
-                <w:sz w:val="14"/>
-                <w:szCs w:val="14"/>
-                <w:shd w:val="nil" w:color="auto" w:fill="auto"/>
-                <w:rtl w:val="0"/>
-                <w:lang w:val="fr-FR"/>
-              </w:rPr>
-              <w:t>%0.1f</w:t>
-            </w:r>
-            <w:r>
-              <w:rPr>
-                <w:rStyle w:val="Aucun"/>
-                <w:rFonts w:ascii="Marianne" w:hAnsi="Marianne" w:hint="default"/>
-                <w:sz w:val="14"/>
-                <w:szCs w:val="14"/>
-                <w:shd w:val="nil" w:color="auto" w:fill="auto"/>
-                <w:rtl w:val="0"/>
-                <w:lang w:val="fr-FR"/>
-              </w:rPr>
-              <w:t xml:space="preserve">’ </w:t>
-            </w:r>
-            <w:r>
-              <w:rPr>
-                <w:rStyle w:val="Aucun"/>
-                <w:rFonts w:ascii="Marianne" w:hAnsi="Marianne"/>
-                <w:sz w:val="14"/>
-                <w:szCs w:val="14"/>
-                <w:shd w:val="nil" w:color="auto" w:fill="auto"/>
-                <w:rtl w:val="0"/>
-                <w:lang w:val="fr-FR"/>
-              </w:rPr>
-              <w:t>% val }}</w:t>
-            </w:r>
-          </w:p>
-        </w:tc>
-        <w:tc>
-          <w:tcPr>
-            <w:tcW w:type="dxa" w:w="2465"/>
-            <w:tcBorders>
-              <w:top w:val="single" w:color="bdb2ec" w:sz="4" w:space="0" w:shadow="0" w:frame="0"/>
-              <w:left w:val="single" w:color="bdb2ec" w:sz="4" w:space="0" w:shadow="0" w:frame="0"/>
-              <w:bottom w:val="single" w:color="bdb2ec" w:sz="4" w:space="0" w:shadow="0" w:frame="0"/>
-              <w:right w:val="single" w:color="bdb2ec" w:sz="4" w:space="0" w:shadow="0" w:frame="0"/>
-            </w:tcBorders>
-            <w:shd w:val="clear" w:color="auto" w:fill="auto"/>
-            <w:tcMar>
-              <w:top w:type="dxa" w:w="80"/>
-              <w:left w:type="dxa" w:w="80"/>
-              <w:bottom w:type="dxa" w:w="80"/>
-              <w:right w:type="dxa" w:w="80"/>
-            </w:tcMar>
-            <w:vAlign w:val="center"/>
-          </w:tcPr>
-          <w:p>
-            <w:pPr>
-              <w:pStyle w:val="Corps C"/>
-              <w:spacing w:line="276" w:lineRule="auto"/>
-              <w:jc w:val="right"/>
-            </w:pPr>
-            <w:r>
-              <w:rPr>
-                <w:rStyle w:val="Aucun"/>
-                <w:rFonts w:ascii="Marianne" w:hAnsi="Marianne"/>
-                <w:sz w:val="14"/>
-                <w:szCs w:val="14"/>
-                <w:shd w:val="nil" w:color="auto" w:fill="auto"/>
-                <w:rtl w:val="0"/>
-                <w:lang w:val="fr-FR"/>
-              </w:rPr>
-              <w:t>{%tc endfor %}</w:t>
-            </w:r>
-          </w:p>
-        </w:tc>
-      </w:tr>
-      <w:tr>
-        <w:tblPrEx>
-          <w:shd w:val="clear" w:color="auto" w:fill="d3cfef"/>
-        </w:tblPrEx>
-        <w:trPr>
-          <w:trHeight w:val="210" w:hRule="atLeast"/>
-        </w:trPr>
-        <w:tc>
-          <w:tcPr>
-            <w:tcW w:type="dxa" w:w="10019"/>
-            <w:gridSpan w:val="4"/>
-            <w:tcBorders>
-              <w:top w:val="single" w:color="bdb2ec" w:sz="4" w:space="0" w:shadow="0" w:frame="0"/>
-              <w:left w:val="single" w:color="bdb2ec" w:sz="4" w:space="0" w:shadow="0" w:frame="0"/>
-              <w:bottom w:val="single" w:color="bdb2ec" w:sz="4" w:space="0" w:shadow="0" w:frame="0"/>
-              <w:right w:val="single" w:color="bdb2ec" w:sz="4" w:space="0" w:shadow="0" w:frame="0"/>
-            </w:tcBorders>
-            <w:shd w:val="clear" w:color="auto" w:fill="auto"/>
-            <w:tcMar>
-              <w:top w:type="dxa" w:w="80"/>
-              <w:left w:type="dxa" w:w="80"/>
-              <w:bottom w:type="dxa" w:w="80"/>
-              <w:right w:type="dxa" w:w="80"/>
-            </w:tcMar>
-            <w:vAlign w:val="top"/>
-          </w:tcPr>
-          <w:p>
-            <w:pPr>
-              <w:pStyle w:val="Corps C"/>
-              <w:spacing w:line="276" w:lineRule="auto"/>
-              <w:jc w:val="both"/>
-            </w:pPr>
-            <w:r>
-              <w:rPr>
-                <w:rStyle w:val="Aucun"/>
-                <w:rFonts w:ascii="Marianne" w:hAnsi="Marianne"/>
-                <w:sz w:val="14"/>
-                <w:szCs w:val="14"/>
-                <w:shd w:val="nil" w:color="auto" w:fill="auto"/>
-                <w:rtl w:val="0"/>
-                <w:lang w:val="fr-FR"/>
-              </w:rPr>
-              <w:t>{%tr endfor %}</w:t>
-            </w:r>
-          </w:p>
-        </w:tc>
-      </w:tr>
-    </w:tbl>
-    <w:p>
-      <w:pPr>
-        <w:pStyle w:val="heading 2"/>
-        <w:widowControl w:val="0"/>
-        <w:ind w:left="108" w:hanging="108"/>
-      </w:pPr>
-    </w:p>
-    <w:p>
-      <w:pPr>
-        <w:pStyle w:val="Table"/>
-        <w:rPr>
-          <w:rStyle w:val="Aucun"/>
-          <w:rFonts w:ascii="Marianne" w:cs="Marianne" w:hAnsi="Marianne" w:eastAsia="Marianne"/>
-        </w:rPr>
-      </w:pPr>
-    </w:p>
-    <w:p>
-      <w:pPr>
-        <w:pStyle w:val="Corps A"/>
-      </w:pPr>
-    </w:p>
-    <w:p>
-      <w:pPr>
-        <w:pStyle w:val="Corps A"/>
-        <w:rPr>
-          <w:rStyle w:val="Aucun"/>
-        </w:rPr>
-      </w:pPr>
-      <w:r>
-        <w:rPr>
-          <w:rStyle w:val="Aucun A"/>
+      <w:r>
+        <w:rPr>
+          <w:rStyle w:val="Aucun"/>
           <w:rtl w:val="0"/>
           <w:lang w:val="es-ES_tradnl"/>
         </w:rPr>
@@ -7793,7 +7233,7 @@
       </w:r>
       <w:r>
         <w:rPr>
-          <w:rStyle w:val="Aucun A"/>
+          <w:rStyle w:val="Aucun"/>
           <w:rtl w:val="0"/>
           <w:lang w:val="es-ES_tradnl"/>
         </w:rPr>
@@ -7826,7 +7266,7 @@
       </w:pPr>
       <w:r>
         <w:rPr>
-          <w:rStyle w:val="Aucun A"/>
+          <w:rStyle w:val="Aucun"/>
           <w:rtl w:val="0"/>
           <w:lang w:val="es-ES_tradnl"/>
         </w:rPr>
@@ -7858,7 +7298,7 @@
       </w:r>
       <w:r>
         <w:rPr>
-          <w:rStyle w:val="Aucun A"/>
+          <w:rStyle w:val="Aucun"/>
           <w:rtl w:val="0"/>
           <w:lang w:val="es-ES_tradnl"/>
         </w:rPr>
@@ -7874,7 +7314,7 @@
       </w:r>
       <w:r>
         <w:rPr>
-          <w:rStyle w:val="Aucun A"/>
+          <w:rStyle w:val="Aucun"/>
           <w:rtl w:val="0"/>
           <w:lang w:val="es-ES_tradnl"/>
         </w:rPr>
@@ -7890,7 +7330,7 @@
       </w:r>
       <w:r>
         <w:rPr>
-          <w:rStyle w:val="Aucun A"/>
+          <w:rStyle w:val="Aucun"/>
           <w:rtl w:val="0"/>
           <w:lang w:val="es-ES_tradnl"/>
         </w:rPr>
@@ -7906,7 +7346,7 @@
       </w:r>
       <w:r>
         <w:rPr>
-          <w:rStyle w:val="Aucun A"/>
+          <w:rStyle w:val="Aucun"/>
           <w:rtl w:val="0"/>
           <w:lang w:val="es-ES_tradnl"/>
         </w:rPr>
@@ -9430,7 +8870,7 @@
       </w:pPr>
       <w:r>
         <w:rPr>
-          <w:rStyle w:val="Aucun A"/>
+          <w:rStyle w:val="Aucun"/>
           <w:lang w:val="es-ES_tradnl"/>
         </w:rPr>
         <w:br w:type="textWrapping"/>
@@ -12682,13 +12122,13 @@
       <w:pPr>
         <w:pStyle w:val="Corps A"/>
         <w:rPr>
-          <w:rStyle w:val="Aucun A"/>
+          <w:rStyle w:val="Aucun"/>
           <w:lang w:val="es-ES_tradnl"/>
         </w:rPr>
       </w:pPr>
       <w:r>
         <w:rPr>
-          <w:rStyle w:val="Aucun A"/>
+          <w:rStyle w:val="Aucun"/>
           <w:rtl w:val="0"/>
           <w:lang w:val="es-ES_tradnl"/>
         </w:rPr>
@@ -12696,7 +12136,7 @@
       </w:r>
       <w:r>
         <w:rPr>
-          <w:rStyle w:val="Aucun A"/>
+          <w:rStyle w:val="Aucun"/>
           <w:rtl w:val="0"/>
           <w:lang w:val="fr-FR"/>
         </w:rPr>
@@ -12712,7 +12152,7 @@
       </w:r>
       <w:r>
         <w:rPr>
-          <w:rStyle w:val="Aucun A"/>
+          <w:rStyle w:val="Aucun"/>
           <w:rtl w:val="0"/>
           <w:lang w:val="es-ES_tradnl"/>
         </w:rPr>
@@ -17905,7 +17345,7 @@
                 <wp:posOffset>521970</wp:posOffset>
               </wp:positionH>
               <wp:positionV relativeFrom="page">
-                <wp:posOffset>-1222211</wp:posOffset>
+                <wp:posOffset>-1222212</wp:posOffset>
               </wp:positionV>
               <wp:extent cx="548641" cy="548641"/>
               <wp:effectExtent l="0" t="0" r="0" b="0"/>
@@ -19988,13 +19428,6 @@
       </w14:textFill>
     </w:rPr>
   </w:style>
-  <w:style w:type="character" w:styleId="Aucun A">
-    <w:name w:val="Aucun A"/>
-    <w:basedOn w:val="Aucun"/>
-    <w:rPr>
-      <w:lang w:val="es-ES_tradnl"/>
-    </w:rPr>
-  </w:style>
   <w:style w:type="paragraph" w:styleId="Corps C">
     <w:name w:val="Corps C"/>
     <w:next w:val="Corps C"/>
@@ -20039,50 +19472,6 @@
       <w14:textFill>
         <w14:solidFill>
           <w14:srgbClr w14:val="000000"/>
-        </w14:solidFill>
-      </w14:textFill>
-    </w:rPr>
-  </w:style>
-  <w:style w:type="paragraph" w:styleId="heading 2">
-    <w:name w:val="heading 2"/>
-    <w:next w:val="Corps A"/>
-    <w:pPr>
-      <w:keepNext w:val="1"/>
-      <w:keepLines w:val="1"/>
-      <w:pageBreakBefore w:val="0"/>
-      <w:widowControl w:val="1"/>
-      <w:shd w:val="clear" w:color="auto" w:fill="auto"/>
-      <w:suppressAutoHyphens w:val="0"/>
-      <w:bidi w:val="0"/>
-      <w:spacing w:before="120" w:after="120" w:line="240" w:lineRule="auto"/>
-      <w:ind w:left="0" w:right="0" w:firstLine="0"/>
-      <w:jc w:val="left"/>
-      <w:outlineLvl w:val="1"/>
-    </w:pPr>
-    <w:rPr>
-      <w:rFonts w:ascii="Marianne" w:cs="Arial Unicode MS" w:hAnsi="Marianne" w:eastAsia="Arial Unicode MS"/>
-      <w:b w:val="0"/>
-      <w:bCs w:val="0"/>
-      <w:i w:val="0"/>
-      <w:iCs w:val="0"/>
-      <w:caps w:val="0"/>
-      <w:smallCaps w:val="0"/>
-      <w:strike w:val="0"/>
-      <w:dstrike w:val="0"/>
-      <w:outline w:val="0"/>
-      <w:color w:val="422bae"/>
-      <w:spacing w:val="0"/>
-      <w:kern w:val="0"/>
-      <w:position w:val="0"/>
-      <w:sz w:val="26"/>
-      <w:szCs w:val="26"/>
-      <w:u w:val="none" w:color="000000"/>
-      <w:shd w:val="nil" w:color="auto" w:fill="auto"/>
-      <w:vertAlign w:val="baseline"/>
-      <w:lang w:val="fr-FR"/>
-      <w14:textFill>
-        <w14:solidFill>
-          <w14:srgbClr w14:val="422BAE"/>
         </w14:solidFill>
       </w14:textFill>
     </w:rPr>

</xml_diff>

<commit_message>
Fix majic last millesime date
</commit_message>
<xml_diff>
--- a/diagnostic_word/renderers/template-rapport-complet.docx
+++ b/diagnostic_word/renderers/template-rapport-complet.docx
@@ -6552,7 +6552,27 @@
           <w:rtl w:val="0"/>
           <w:lang w:val="fr-FR"/>
         </w:rPr>
-        <w:t xml:space="preserve">La consommation d'espaces entre le 1er janvier 2011 et le 1er janvier 2023 </w:t>
+        <w:t>La consommation d'espaces entre le 1er janvier 2011 et le 1er janvier 202</w:t>
+      </w:r>
+      <w:r>
+        <w:rPr>
+          <w:rStyle w:val="Aucun"/>
+          <w:b w:val="1"/>
+          <w:bCs w:val="1"/>
+          <w:rtl w:val="0"/>
+          <w:lang w:val="fr-FR"/>
+        </w:rPr>
+        <w:t>4</w:t>
+      </w:r>
+      <w:r>
+        <w:rPr>
+          <w:rStyle w:val="Aucun"/>
+          <w:b w:val="1"/>
+          <w:bCs w:val="1"/>
+          <w:rtl w:val="0"/>
+          <w:lang w:val="fr-FR"/>
+        </w:rPr>
+        <w:t xml:space="preserve"> </w:t>
       </w:r>
       <w:r>
         <w:rPr>

</xml_diff>